<commit_message>
- Created new page for adding new entries - Created upload function - Created upload image function (icl. converting image to image URL) - spitted the java script
</commit_message>
<xml_diff>
--- a/Webservice Details.docx
+++ b/Webservice Details.docx
@@ -329,7 +329,23 @@
           <w:rFonts w:asciiTheme="minorHAnsi" w:hAnsiTheme="minorHAnsi" w:cstheme="minorHAnsi"/>
           <w:lang w:val="en-US"/>
         </w:rPr>
-        <w:t xml:space="preserve">The Web services are supporting different accounts. The account name has to be sent with every request (no authentication). Each student / group needs to select a unique account name (e.g. </w:t>
+        <w:t xml:space="preserve">The Web services are supporting different accounts. The account name </w:t>
+      </w:r>
+      <w:proofErr w:type="gramStart"/>
+      <w:r>
+        <w:rPr>
+          <w:rFonts w:asciiTheme="minorHAnsi" w:hAnsiTheme="minorHAnsi" w:cstheme="minorHAnsi"/>
+          <w:lang w:val="en-US"/>
+        </w:rPr>
+        <w:t>has to</w:t>
+      </w:r>
+      <w:proofErr w:type="gramEnd"/>
+      <w:r>
+        <w:rPr>
+          <w:rFonts w:asciiTheme="minorHAnsi" w:hAnsiTheme="minorHAnsi" w:cstheme="minorHAnsi"/>
+          <w:lang w:val="en-US"/>
+        </w:rPr>
+        <w:t xml:space="preserve"> be sent with every request (no authentication). Each student / group needs to select a unique account name (e.g. </w:t>
       </w:r>
       <w:proofErr w:type="spellStart"/>
       <w:r>
@@ -2369,8 +2385,6 @@
           <w:lang w:val="en-DE" w:eastAsia="en-DE" w:bidi="ar-SA"/>
         </w:rPr>
       </w:pPr>
-      <w:bookmarkStart w:id="0" w:name="_GoBack"/>
-      <w:bookmarkEnd w:id="0"/>
       <w:r>
         <w:rPr>
           <w:rFonts w:ascii="Courier New" w:eastAsia="Times New Roman" w:hAnsi="Courier New" w:cs="Courier New"/>
@@ -2939,7 +2953,15 @@
                 <w:rFonts w:ascii="Consolas" w:hAnsi="Consolas" w:cstheme="minorHAnsi"/>
                 <w:lang w:val="en-GB"/>
               </w:rPr>
-              <w:t>": "data:</w:t>
+              <w:t>": "</w:t>
+            </w:r>
+            <w:proofErr w:type="gramStart"/>
+            <w:r>
+              <w:rPr>
+                <w:rFonts w:ascii="Consolas" w:hAnsi="Consolas" w:cstheme="minorHAnsi"/>
+                <w:lang w:val="en-GB"/>
+              </w:rPr>
+              <w:t>data:</w:t>
             </w:r>
             <w:r>
               <w:rPr>
@@ -2950,6 +2972,7 @@
               </w:rPr>
               <w:t>ContentType</w:t>
             </w:r>
+            <w:proofErr w:type="gramEnd"/>
             <w:r>
               <w:rPr>
                 <w:rFonts w:ascii="Consolas" w:hAnsi="Consolas" w:cstheme="minorHAnsi"/>
@@ -3607,9 +3630,18 @@
                 <w:rFonts w:asciiTheme="minorHAnsi" w:hAnsiTheme="minorHAnsi" w:cstheme="minorHAnsi"/>
                 <w:lang w:val="en-US"/>
               </w:rPr>
-              <w:t>yyy-MM-dd'T'HH:mm:ss'Z</w:t>
+              <w:t>yyy-MM-dd'T'HH:</w:t>
+            </w:r>
+            <w:proofErr w:type="gramStart"/>
+            <w:r>
+              <w:rPr>
+                <w:rFonts w:asciiTheme="minorHAnsi" w:hAnsiTheme="minorHAnsi" w:cstheme="minorHAnsi"/>
+                <w:lang w:val="en-US"/>
+              </w:rPr>
+              <w:t>mm:ss'Z</w:t>
             </w:r>
             <w:proofErr w:type="spellEnd"/>
+            <w:proofErr w:type="gramEnd"/>
             <w:r>
               <w:rPr>
                 <w:rFonts w:asciiTheme="minorHAnsi" w:hAnsiTheme="minorHAnsi" w:cstheme="minorHAnsi"/>
@@ -3639,7 +3671,23 @@
                 <w:lang w:val="en-US"/>
               </w:rPr>
               <w:lastRenderedPageBreak/>
-              <w:t>yyyy-MM-dd'T'HH:mm:ss.mmm'Z</w:t>
+              <w:t>yyyy-MM-dd'T'HH:</w:t>
+            </w:r>
+            <w:proofErr w:type="gramStart"/>
+            <w:r>
+              <w:rPr>
+                <w:rFonts w:asciiTheme="minorHAnsi" w:hAnsiTheme="minorHAnsi" w:cstheme="minorHAnsi"/>
+                <w:lang w:val="en-US"/>
+              </w:rPr>
+              <w:t>mm:ss.mmm</w:t>
+            </w:r>
+            <w:proofErr w:type="gramEnd"/>
+            <w:r>
+              <w:rPr>
+                <w:rFonts w:asciiTheme="minorHAnsi" w:hAnsiTheme="minorHAnsi" w:cstheme="minorHAnsi"/>
+                <w:lang w:val="en-US"/>
+              </w:rPr>
+              <w:t>'Z</w:t>
             </w:r>
             <w:proofErr w:type="spellEnd"/>
             <w:r>
@@ -3847,7 +3895,23 @@
                 <w:rFonts w:asciiTheme="minorHAnsi" w:hAnsiTheme="minorHAnsi" w:cstheme="minorHAnsi"/>
                 <w:lang w:val="en-US"/>
               </w:rPr>
-              <w:t xml:space="preserve"> – optional, one of the values “true” / ”false”. If not given, it is assumed to be “false”</w:t>
+              <w:t xml:space="preserve"> – optional, one of the values “true” </w:t>
+            </w:r>
+            <w:proofErr w:type="gramStart"/>
+            <w:r>
+              <w:rPr>
+                <w:rFonts w:asciiTheme="minorHAnsi" w:hAnsiTheme="minorHAnsi" w:cstheme="minorHAnsi"/>
+                <w:lang w:val="en-US"/>
+              </w:rPr>
+              <w:t>/ ”false</w:t>
+            </w:r>
+            <w:proofErr w:type="gramEnd"/>
+            <w:r>
+              <w:rPr>
+                <w:rFonts w:asciiTheme="minorHAnsi" w:hAnsiTheme="minorHAnsi" w:cstheme="minorHAnsi"/>
+                <w:lang w:val="en-US"/>
+              </w:rPr>
+              <w:t>”. If not given, it is assumed to be “false”</w:t>
             </w:r>
           </w:p>
           <w:p>
@@ -5095,7 +5159,6 @@
             <w:r>
               <w:rPr>
                 <w:rFonts w:ascii="Consolas" w:hAnsi="Consolas" w:cs="Consolas"/>
-                <w:lang w:val="en-GB"/>
               </w:rPr>
               <w:t xml:space="preserve">    </w:t>
             </w:r>
@@ -5469,7 +5532,23 @@
                 <w:rFonts w:asciiTheme="minorHAnsi" w:hAnsiTheme="minorHAnsi" w:cstheme="minorHAnsi"/>
                 <w:lang w:val="en-US"/>
               </w:rPr>
-              <w:t xml:space="preserve">Note: when updating an event, always all fields have to be transmitted to the server, also </w:t>
+              <w:t xml:space="preserve">Note: when updating an event, always all fields </w:t>
+            </w:r>
+            <w:proofErr w:type="gramStart"/>
+            <w:r>
+              <w:rPr>
+                <w:rFonts w:asciiTheme="minorHAnsi" w:hAnsiTheme="minorHAnsi" w:cstheme="minorHAnsi"/>
+                <w:lang w:val="en-US"/>
+              </w:rPr>
+              <w:t>have to</w:t>
+            </w:r>
+            <w:proofErr w:type="gramEnd"/>
+            <w:r>
+              <w:rPr>
+                <w:rFonts w:asciiTheme="minorHAnsi" w:hAnsiTheme="minorHAnsi" w:cstheme="minorHAnsi"/>
+                <w:lang w:val="en-US"/>
+              </w:rPr>
+              <w:t xml:space="preserve"> be transmitted to the server, also </w:t>
             </w:r>
             <w:proofErr w:type="spellStart"/>
             <w:r>
@@ -9626,7 +9705,15 @@
                 <w:rFonts w:ascii="Consolas" w:hAnsi="Consolas" w:cstheme="minorHAnsi"/>
                 <w:lang w:val="en-GB"/>
               </w:rPr>
-              <w:t>": "data:</w:t>
+              <w:t>": "</w:t>
+            </w:r>
+            <w:proofErr w:type="gramStart"/>
+            <w:r>
+              <w:rPr>
+                <w:rFonts w:ascii="Consolas" w:hAnsi="Consolas" w:cstheme="minorHAnsi"/>
+                <w:lang w:val="en-GB"/>
+              </w:rPr>
+              <w:t>data:</w:t>
             </w:r>
             <w:r>
               <w:rPr>
@@ -9637,6 +9724,7 @@
               </w:rPr>
               <w:t>ContentType</w:t>
             </w:r>
+            <w:proofErr w:type="gramEnd"/>
             <w:r>
               <w:rPr>
                 <w:rFonts w:ascii="Consolas" w:hAnsi="Consolas" w:cstheme="minorHAnsi"/>
@@ -10336,6 +10424,24 @@
           <w:lang w:val="en-US"/>
         </w:rPr>
       </w:pPr>
+    </w:p>
+    <w:p>
+      <w:pPr>
+        <w:rPr>
+          <w:rFonts w:asciiTheme="minorHAnsi" w:hAnsiTheme="minorHAnsi" w:cstheme="minorHAnsi"/>
+          <w:lang w:val="en-US"/>
+        </w:rPr>
+      </w:pPr>
+    </w:p>
+    <w:p>
+      <w:pPr>
+        <w:rPr>
+          <w:rFonts w:asciiTheme="minorHAnsi" w:hAnsiTheme="minorHAnsi" w:cstheme="minorHAnsi"/>
+          <w:lang w:val="en-DE"/>
+        </w:rPr>
+      </w:pPr>
+      <w:bookmarkStart w:id="0" w:name="_GoBack"/>
+      <w:bookmarkEnd w:id="0"/>
     </w:p>
     <w:sectPr>
       <w:pgSz w:w="12240" w:h="15840"/>
@@ -12037,6 +12143,7 @@
     <w:lsdException w:name="HTML Sample" w:semiHidden="1" w:unhideWhenUsed="1"/>
     <w:lsdException w:name="HTML Typewriter" w:semiHidden="1" w:unhideWhenUsed="1"/>
     <w:lsdException w:name="HTML Variable" w:semiHidden="1" w:unhideWhenUsed="1"/>
+    <w:lsdException w:name="Normal Table" w:semiHidden="1" w:unhideWhenUsed="1"/>
     <w:lsdException w:name="annotation subject" w:semiHidden="1" w:unhideWhenUsed="1"/>
     <w:lsdException w:name="No List" w:semiHidden="1" w:unhideWhenUsed="1"/>
     <w:lsdException w:name="Outline List 1" w:semiHidden="1" w:unhideWhenUsed="1"/>
@@ -12083,8 +12190,10 @@
     <w:lsdException w:name="Table Subtle 2" w:semiHidden="1" w:unhideWhenUsed="1"/>
     <w:lsdException w:name="Table Web 1" w:semiHidden="1" w:unhideWhenUsed="1"/>
     <w:lsdException w:name="Table Web 2" w:semiHidden="1" w:unhideWhenUsed="1"/>
+    <w:lsdException w:name="Table Web 3" w:semiHidden="1" w:unhideWhenUsed="1"/>
     <w:lsdException w:name="Balloon Text" w:semiHidden="1" w:unhideWhenUsed="1"/>
     <w:lsdException w:name="Table Grid" w:uiPriority="59"/>
+    <w:lsdException w:name="Table Theme" w:semiHidden="1" w:unhideWhenUsed="1"/>
     <w:lsdException w:name="Placeholder Text" w:semiHidden="1"/>
     <w:lsdException w:name="No Spacing" w:uiPriority="1" w:qFormat="1"/>
     <w:lsdException w:name="Light Shading" w:uiPriority="60"/>
@@ -13086,6 +13195,61 @@
       <w:shd w:val="clear" w:color="auto" w:fill="E6E6E6"/>
     </w:rPr>
   </w:style>
+  <w:style w:type="paragraph" w:styleId="HTMLPreformatted">
+    <w:name w:val="HTML Preformatted"/>
+    <w:basedOn w:val="Normal"/>
+    <w:link w:val="HTMLPreformattedChar"/>
+    <w:uiPriority w:val="99"/>
+    <w:semiHidden/>
+    <w:unhideWhenUsed/>
+    <w:rsid w:val="008131E5"/>
+    <w:pPr>
+      <w:widowControl/>
+      <w:tabs>
+        <w:tab w:val="left" w:pos="916"/>
+        <w:tab w:val="left" w:pos="1832"/>
+        <w:tab w:val="left" w:pos="2748"/>
+        <w:tab w:val="left" w:pos="3664"/>
+        <w:tab w:val="left" w:pos="4580"/>
+        <w:tab w:val="left" w:pos="5496"/>
+        <w:tab w:val="left" w:pos="6412"/>
+        <w:tab w:val="left" w:pos="7328"/>
+        <w:tab w:val="left" w:pos="8244"/>
+        <w:tab w:val="left" w:pos="9160"/>
+        <w:tab w:val="left" w:pos="10076"/>
+        <w:tab w:val="left" w:pos="10992"/>
+        <w:tab w:val="left" w:pos="11908"/>
+        <w:tab w:val="left" w:pos="12824"/>
+        <w:tab w:val="left" w:pos="13740"/>
+        <w:tab w:val="left" w:pos="14656"/>
+      </w:tabs>
+      <w:suppressAutoHyphens w:val="0"/>
+      <w:autoSpaceDN/>
+      <w:textAlignment w:val="auto"/>
+    </w:pPr>
+    <w:rPr>
+      <w:rFonts w:ascii="Courier New" w:eastAsia="Times New Roman" w:hAnsi="Courier New" w:cs="Courier New"/>
+      <w:kern w:val="0"/>
+      <w:sz w:val="20"/>
+      <w:szCs w:val="20"/>
+      <w:lang w:val="en-DE" w:eastAsia="en-DE" w:bidi="ar-SA"/>
+    </w:rPr>
+  </w:style>
+  <w:style w:type="character" w:customStyle="1" w:styleId="HTMLPreformattedChar">
+    <w:name w:val="HTML Preformatted Char"/>
+    <w:basedOn w:val="DefaultParagraphFont"/>
+    <w:link w:val="HTMLPreformatted"/>
+    <w:uiPriority w:val="99"/>
+    <w:semiHidden/>
+    <w:rsid w:val="008131E5"/>
+    <w:rPr>
+      <w:rFonts w:ascii="Courier New" w:eastAsia="Times New Roman" w:hAnsi="Courier New" w:cs="Courier New"/>
+      <w:kern w:val="0"/>
+      <w:sz w:val="20"/>
+      <w:szCs w:val="20"/>
+      <w:lang w:val="en-DE" w:eastAsia="en-DE" w:bidi="ar-SA"/>
+    </w:rPr>
+  </w:style>
 </w:styles>
 </file>
 

</xml_diff>